<commit_message>
Updated till 12-03-2021 1.00AM
</commit_message>
<xml_diff>
--- a/PFT_ADO.NET Assignment_Set2.docx
+++ b/PFT_ADO.NET Assignment_Set2.docx
@@ -516,7 +516,14 @@
           <w:sz w:val="20"/>
           <w:szCs w:val="20"/>
         </w:rPr>
-        <w:t xml:space="preserve">For online Book Shoppe, the information needs to be maintained about the books that are currently available. For maintaining the same, the user interface is provided in such a way that it allows the user to add the information about new books, to modify the information about the existing books like changing the price, publisher name or the author name and to remove the information about the unwanted books. </w:t>
+        <w:t>For online Book Shop</w:t>
+      </w:r>
+      <w:r>
+        <w:rPr>
+          <w:sz w:val="20"/>
+          <w:szCs w:val="20"/>
+        </w:rPr>
+        <w:t xml:space="preserve">, the information needs to be maintained about the books that are currently available. For maintaining the same, the user interface is provided in such a way that it allows the user to add the information about new books, to modify the information about the existing books like changing the price, publisher name or the author name and to remove the information about the unwanted books. </w:t>
       </w:r>
     </w:p>
     <w:p>

</xml_diff>